<commit_message>
Dovrsen opis DB i ispravak slike
</commit_message>
<xml_diff>
--- a/Dokumentacija/BitSoftTechnologies_rev0.82.docx
+++ b/Dokumentacija/BitSoftTechnologies_rev0.82.docx
@@ -18401,14 +18401,14 @@
           <w:rFonts w:ascii="Arial" w:hAnsi="Arial" w:cs="Arial"/>
           <w:szCs w:val="24"/>
         </w:rPr>
-        <w:t>ovisno o ulozi može biti klijent, vlasnik, dostavljač, dispečer ili administrator.</w:t>
-      </w:r>
-      <w:r>
-        <w:rPr>
-          <w:rFonts w:ascii="Arial" w:hAnsi="Arial" w:cs="Arial"/>
-          <w:szCs w:val="24"/>
-        </w:rPr>
-        <w:t xml:space="preserve"> </w:t>
+        <w:t>ovisno o ulozi može biti klijent, vlasnik, dostavljač, dispečer ili administrator</w:t>
+      </w:r>
+      <w:r>
+        <w:rPr>
+          <w:rFonts w:ascii="Arial" w:hAnsi="Arial" w:cs="Arial"/>
+          <w:szCs w:val="24"/>
+        </w:rPr>
+        <w:t>.</w:t>
       </w:r>
     </w:p>
     <w:p>
@@ -18444,7 +18444,21 @@
           <w:rFonts w:ascii="Arial" w:hAnsi="Arial" w:cs="Arial"/>
           <w:szCs w:val="24"/>
         </w:rPr>
-        <w:t xml:space="preserve"> koji je ujedno i vlasnik tog restorana. Predlaganjem i prihvaćanjem prijedloga restorana, korisnik koji ga je predložio se upisuje u atribut </w:t>
+        <w:t xml:space="preserve"> koji je ujedno i vlasnik tog restorana.</w:t>
+      </w:r>
+      <w:r>
+        <w:rPr>
+          <w:rFonts w:ascii="Arial" w:hAnsi="Arial" w:cs="Arial"/>
+          <w:szCs w:val="24"/>
+        </w:rPr>
+        <w:t xml:space="preserve"> </w:t>
+      </w:r>
+      <w:r>
+        <w:rPr>
+          <w:rFonts w:ascii="Arial" w:hAnsi="Arial" w:cs="Arial"/>
+          <w:szCs w:val="24"/>
+        </w:rPr>
+        <w:t xml:space="preserve">Predlaganjem i prihvaćanjem prijedloga restorana, korisnik koji ga je predložio se upisuje u atribut </w:t>
       </w:r>
       <w:r>
         <w:rPr>
@@ -18461,6 +18475,8 @@
         </w:rPr>
         <w:t>.</w:t>
       </w:r>
+      <w:bookmarkStart w:id="14" w:name="_GoBack"/>
+      <w:bookmarkEnd w:id="14"/>
     </w:p>
     <w:p>
       <w:pPr>
@@ -18502,7 +18518,35 @@
           <w:rFonts w:ascii="Arial" w:hAnsi="Arial" w:cs="Arial"/>
           <w:szCs w:val="24"/>
         </w:rPr>
-        <w:t>odatke o proizvodima u ponudi restorana. Svaki proizvod je jednoznačno određen imenom restorana i nazivom proizvoda.</w:t>
+        <w:t>odatke o proizvodima u ponudi restorana. Svaki proizvod je jednoznačno određen</w:t>
+      </w:r>
+      <w:r>
+        <w:rPr>
+          <w:rFonts w:ascii="Arial" w:hAnsi="Arial" w:cs="Arial"/>
+          <w:szCs w:val="24"/>
+        </w:rPr>
+        <w:t xml:space="preserve"> jedinstvenim</w:t>
+      </w:r>
+      <w:r>
+        <w:rPr>
+          <w:rFonts w:ascii="Arial" w:hAnsi="Arial" w:cs="Arial"/>
+          <w:szCs w:val="24"/>
+        </w:rPr>
+        <w:t xml:space="preserve"> </w:t>
+      </w:r>
+      <w:r>
+        <w:rPr>
+          <w:rFonts w:ascii="Arial" w:hAnsi="Arial" w:cs="Arial"/>
+          <w:szCs w:val="24"/>
+        </w:rPr>
+        <w:t>identifikacijskim brojem</w:t>
+      </w:r>
+      <w:r>
+        <w:rPr>
+          <w:rFonts w:ascii="Arial" w:hAnsi="Arial" w:cs="Arial"/>
+          <w:szCs w:val="24"/>
+        </w:rPr>
+        <w:t>.</w:t>
       </w:r>
     </w:p>
     <w:p>
@@ -18599,8 +18643,6 @@
         </w:rPr>
         <w:t>e</w:t>
       </w:r>
-      <w:bookmarkStart w:id="14" w:name="_GoBack"/>
-      <w:bookmarkEnd w:id="14"/>
       <w:r>
         <w:rPr>
           <w:rFonts w:ascii="Arial" w:hAnsi="Arial" w:cs="Arial"/>
@@ -31381,7 +31423,7 @@
 </file>
 
 <file path=customXml/itemProps1.xml><?xml version="1.0" encoding="utf-8"?>
-<ds:datastoreItem xmlns:ds="http://schemas.openxmlformats.org/officeDocument/2006/customXml" ds:itemID="{8B320120-A4F7-4BE6-BD1F-ED9077DC6240}">
+<ds:datastoreItem xmlns:ds="http://schemas.openxmlformats.org/officeDocument/2006/customXml" ds:itemID="{3D8FA4E5-A149-44C1-838C-0AD24D1F8F3A}">
   <ds:schemaRefs>
     <ds:schemaRef ds:uri="http://schemas.openxmlformats.org/officeDocument/2006/bibliography"/>
   </ds:schemaRefs>

</xml_diff>